<commit_message>
Added connector tests (please take into consideration that it will not pass if you cannot connect to db)
</commit_message>
<xml_diff>
--- a/Ver.1/verision1final.docx
+++ b/Ver.1/verision1final.docx
@@ -1,6 +1,6 @@
 
 <file path=word/document.xml><?xml version="1.0" encoding="utf-8"?>
-<w:document xmlns:wpc="http://schemas.microsoft.com/office/word/2010/wordprocessingCanvas" xmlns:cx="http://schemas.microsoft.com/office/drawing/2014/chartex" xmlns:cx1="http://schemas.microsoft.com/office/drawing/2015/9/8/chartex" xmlns:cx2="http://schemas.microsoft.com/office/drawing/2015/10/21/chartex" xmlns:cx3="http://schemas.microsoft.com/office/drawing/2016/5/9/chartex" xmlns:cx4="http://schemas.microsoft.com/office/drawing/2016/5/10/chartex" xmlns:cx5="http://schemas.microsoft.com/office/drawing/2016/5/11/chartex" xmlns:cx6="http://schemas.microsoft.com/office/drawing/2016/5/12/chartex" xmlns:cx7="http://schemas.microsoft.com/office/drawing/2016/5/13/chartex" xmlns:cx8="http://schemas.microsoft.com/office/drawing/2016/5/14/chartex" xmlns:mc="http://schemas.openxmlformats.org/markup-compatibility/2006" xmlns:aink="http://schemas.microsoft.com/office/drawing/2016/ink" xmlns:am3d="http://schemas.microsoft.com/office/drawing/2017/model3d" xmlns:o="urn:schemas-microsoft-com:office:office" xmlns:r="http://schemas.openxmlformats.org/officeDocument/2006/relationships" xmlns:m="http://schemas.openxmlformats.org/officeDocument/2006/math" xmlns:v="urn:schemas-microsoft-com:vml" xmlns:wp14="http://schemas.microsoft.com/office/word/2010/wordprocessingDrawing" xmlns:wp="http://schemas.openxmlformats.org/drawingml/2006/wordprocessingDrawing" xmlns:w10="urn:schemas-microsoft-com:office:word" xmlns:w="http://schemas.openxmlformats.org/wordprocessingml/2006/main" xmlns:w14="http://schemas.microsoft.com/office/word/2010/wordml" xmlns:w15="http://schemas.microsoft.com/office/word/2012/wordml" xmlns:w16cid="http://schemas.microsoft.com/office/word/2016/wordml/cid" xmlns:w16se="http://schemas.microsoft.com/office/word/2015/wordml/symex" xmlns:wpg="http://schemas.microsoft.com/office/word/2010/wordprocessingGroup" xmlns:wpi="http://schemas.microsoft.com/office/word/2010/wordprocessingInk" xmlns:wne="http://schemas.microsoft.com/office/word/2006/wordml" xmlns:wps="http://schemas.microsoft.com/office/word/2010/wordprocessingShape" mc:Ignorable="w14 w15 w16se w16cid wp14">
+<w:document xmlns:wpc="http://schemas.microsoft.com/office/word/2010/wordprocessingCanvas" xmlns:cx="http://schemas.microsoft.com/office/drawing/2014/chartex" xmlns:cx1="http://schemas.microsoft.com/office/drawing/2015/9/8/chartex" xmlns:cx2="http://schemas.microsoft.com/office/drawing/2015/10/21/chartex" xmlns:cx3="http://schemas.microsoft.com/office/drawing/2016/5/9/chartex" xmlns:cx4="http://schemas.microsoft.com/office/drawing/2016/5/10/chartex" xmlns:cx5="http://schemas.microsoft.com/office/drawing/2016/5/11/chartex" xmlns:cx6="http://schemas.microsoft.com/office/drawing/2016/5/12/chartex" xmlns:cx7="http://schemas.microsoft.com/office/drawing/2016/5/13/chartex" xmlns:cx8="http://schemas.microsoft.com/office/drawing/2016/5/14/chartex" xmlns:mc="http://schemas.openxmlformats.org/markup-compatibility/2006" xmlns:aink="http://schemas.microsoft.com/office/drawing/2016/ink" xmlns:am3d="http://schemas.microsoft.com/office/drawing/2017/model3d" xmlns:o="urn:schemas-microsoft-com:office:office" xmlns:r="http://schemas.openxmlformats.org/officeDocument/2006/relationships" xmlns:m="http://schemas.openxmlformats.org/officeDocument/2006/math" xmlns:v="urn:schemas-microsoft-com:vml" xmlns:wp14="http://schemas.microsoft.com/office/word/2010/wordprocessingDrawing" xmlns:wp="http://schemas.openxmlformats.org/drawingml/2006/wordprocessingDrawing" xmlns:w10="urn:schemas-microsoft-com:office:word" xmlns:w="http://schemas.openxmlformats.org/wordprocessingml/2006/main" xmlns:w14="http://schemas.microsoft.com/office/word/2010/wordml" xmlns:w15="http://schemas.microsoft.com/office/word/2012/wordml" xmlns:w16cex="http://schemas.microsoft.com/office/word/2018/wordml/cex" xmlns:w16cid="http://schemas.microsoft.com/office/word/2016/wordml/cid" xmlns:w16="http://schemas.microsoft.com/office/word/2018/wordml" xmlns:w16se="http://schemas.microsoft.com/office/word/2015/wordml/symex" xmlns:wpg="http://schemas.microsoft.com/office/word/2010/wordprocessingGroup" xmlns:wpi="http://schemas.microsoft.com/office/word/2010/wordprocessingInk" xmlns:wne="http://schemas.microsoft.com/office/word/2006/wordml" xmlns:wps="http://schemas.microsoft.com/office/word/2010/wordprocessingShape" mc:Ignorable="w14 w15 w16se w16cid w16 w16cex wp14">
   <w:body>
     <w:p>
       <w:pPr>
@@ -3439,7 +3439,7 @@
     </w:p>
     <w:p>
       <w:pPr>
-        <w:pStyle w:val="a5"/>
+        <w:pStyle w:val="ListParagraph"/>
         <w:numPr>
           <w:ilvl w:val="0"/>
           <w:numId w:val="3"/>
@@ -3484,7 +3484,7 @@
     </w:p>
     <w:p>
       <w:pPr>
-        <w:pStyle w:val="a5"/>
+        <w:pStyle w:val="ListParagraph"/>
         <w:numPr>
           <w:ilvl w:val="0"/>
           <w:numId w:val="3"/>
@@ -3697,7 +3697,7 @@
     </w:p>
     <w:p>
       <w:pPr>
-        <w:pStyle w:val="a5"/>
+        <w:pStyle w:val="ListParagraph"/>
         <w:numPr>
           <w:ilvl w:val="0"/>
           <w:numId w:val="3"/>
@@ -3742,7 +3742,7 @@
     </w:p>
     <w:p>
       <w:pPr>
-        <w:pStyle w:val="a5"/>
+        <w:pStyle w:val="ListParagraph"/>
         <w:numPr>
           <w:ilvl w:val="0"/>
           <w:numId w:val="3"/>
@@ -3778,7 +3778,7 @@
     </w:p>
     <w:p>
       <w:pPr>
-        <w:pStyle w:val="a5"/>
+        <w:pStyle w:val="ListParagraph"/>
         <w:numPr>
           <w:ilvl w:val="0"/>
           <w:numId w:val="3"/>
@@ -3834,7 +3834,7 @@
     </w:p>
     <w:p>
       <w:pPr>
-        <w:pStyle w:val="a5"/>
+        <w:pStyle w:val="ListParagraph"/>
         <w:numPr>
           <w:ilvl w:val="0"/>
           <w:numId w:val="3"/>
@@ -3890,7 +3890,7 @@
     </w:p>
     <w:p>
       <w:pPr>
-        <w:pStyle w:val="a5"/>
+        <w:pStyle w:val="ListParagraph"/>
         <w:numPr>
           <w:ilvl w:val="0"/>
           <w:numId w:val="3"/>
@@ -3926,7 +3926,7 @@
     </w:p>
     <w:p>
       <w:pPr>
-        <w:pStyle w:val="a5"/>
+        <w:pStyle w:val="ListParagraph"/>
         <w:numPr>
           <w:ilvl w:val="0"/>
           <w:numId w:val="3"/>
@@ -4436,7 +4436,25 @@
           <w:szCs w:val="24"/>
           <w:rtl/>
         </w:rPr>
-        <w:t>המשתמש לוחץ על כפתור אתחול מערכת.</w:t>
+        <w:t xml:space="preserve">המשתמש </w:t>
+      </w:r>
+      <w:r>
+        <w:rPr>
+          <w:rFonts w:asciiTheme="majorHAnsi" w:hAnsiTheme="majorHAnsi" w:cstheme="majorHAnsi" w:hint="cs"/>
+          <w:sz w:val="24"/>
+          <w:szCs w:val="24"/>
+          <w:rtl/>
+        </w:rPr>
+        <w:t>מבצע</w:t>
+      </w:r>
+      <w:r>
+        <w:rPr>
+          <w:rFonts w:asciiTheme="majorHAnsi" w:hAnsiTheme="majorHAnsi" w:cstheme="majorHAnsi"/>
+          <w:sz w:val="24"/>
+          <w:szCs w:val="24"/>
+          <w:rtl/>
+        </w:rPr>
+        <w:t xml:space="preserve"> אתחול מערכת.</w:t>
       </w:r>
     </w:p>
     <w:p>
@@ -4771,7 +4789,25 @@
           <w:szCs w:val="24"/>
           <w:rtl/>
         </w:rPr>
-        <w:t>. המשתמש לוחץ על נסה שוב וחוזר לשלב 3.</w:t>
+        <w:t xml:space="preserve">. המשתמש </w:t>
+      </w:r>
+      <w:r>
+        <w:rPr>
+          <w:rFonts w:asciiTheme="majorHAnsi" w:hAnsiTheme="majorHAnsi" w:cstheme="majorHAnsi" w:hint="cs"/>
+          <w:sz w:val="24"/>
+          <w:szCs w:val="24"/>
+          <w:rtl/>
+        </w:rPr>
+        <w:t>מנסה שוב</w:t>
+      </w:r>
+      <w:r>
+        <w:rPr>
+          <w:rFonts w:asciiTheme="majorHAnsi" w:hAnsiTheme="majorHAnsi" w:cstheme="majorHAnsi"/>
+          <w:sz w:val="24"/>
+          <w:szCs w:val="24"/>
+          <w:rtl/>
+        </w:rPr>
+        <w:t xml:space="preserve"> וחוזר לשלב 3.</w:t>
       </w:r>
     </w:p>
     <w:p>
@@ -4801,7 +4837,25 @@
           <w:szCs w:val="24"/>
           <w:rtl/>
         </w:rPr>
-        <w:t>. המשתמש לוחץ על בטל והמשתמש עוזב את המערכת.</w:t>
+        <w:t xml:space="preserve">. המשתמש </w:t>
+      </w:r>
+      <w:r>
+        <w:rPr>
+          <w:rFonts w:asciiTheme="majorHAnsi" w:hAnsiTheme="majorHAnsi" w:cstheme="majorHAnsi" w:hint="cs"/>
+          <w:sz w:val="24"/>
+          <w:szCs w:val="24"/>
+          <w:rtl/>
+        </w:rPr>
+        <w:t>מבטל את הפעולה ו</w:t>
+      </w:r>
+      <w:r>
+        <w:rPr>
+          <w:rFonts w:asciiTheme="majorHAnsi" w:hAnsiTheme="majorHAnsi" w:cstheme="majorHAnsi"/>
+          <w:sz w:val="24"/>
+          <w:szCs w:val="24"/>
+          <w:rtl/>
+        </w:rPr>
+        <w:t>עוזב את המערכת.</w:t>
       </w:r>
     </w:p>
     <w:p>
@@ -4889,7 +4943,25 @@
           <w:szCs w:val="24"/>
           <w:rtl/>
         </w:rPr>
-        <w:t>. המשתמש לוחץ על ביטול ועוזב את המערכת.</w:t>
+        <w:t xml:space="preserve">. המשתמש </w:t>
+      </w:r>
+      <w:r>
+        <w:rPr>
+          <w:rFonts w:asciiTheme="majorHAnsi" w:hAnsiTheme="majorHAnsi" w:cstheme="majorHAnsi" w:hint="cs"/>
+          <w:sz w:val="24"/>
+          <w:szCs w:val="24"/>
+          <w:rtl/>
+        </w:rPr>
+        <w:t>בוחר ל</w:t>
+      </w:r>
+      <w:r>
+        <w:rPr>
+          <w:rFonts w:asciiTheme="majorHAnsi" w:hAnsiTheme="majorHAnsi" w:cstheme="majorHAnsi"/>
+          <w:sz w:val="24"/>
+          <w:szCs w:val="24"/>
+          <w:rtl/>
+        </w:rPr>
+        <w:t>עוזב את המערכת.</w:t>
       </w:r>
     </w:p>
     <w:p>
@@ -5430,7 +5502,25 @@
           <w:szCs w:val="24"/>
           <w:rtl/>
         </w:rPr>
-        <w:t>המשתמש ממלא את הפרטים ולוחץ על אישור.</w:t>
+        <w:t xml:space="preserve">המשתמש ממלא את הפרטים </w:t>
+      </w:r>
+      <w:r>
+        <w:rPr>
+          <w:rFonts w:asciiTheme="majorHAnsi" w:hAnsiTheme="majorHAnsi" w:cstheme="majorHAnsi" w:hint="cs"/>
+          <w:sz w:val="24"/>
+          <w:szCs w:val="24"/>
+          <w:rtl/>
+        </w:rPr>
+        <w:t>ומאשר</w:t>
+      </w:r>
+      <w:r>
+        <w:rPr>
+          <w:rFonts w:asciiTheme="majorHAnsi" w:hAnsiTheme="majorHAnsi" w:cstheme="majorHAnsi"/>
+          <w:sz w:val="24"/>
+          <w:szCs w:val="24"/>
+          <w:rtl/>
+        </w:rPr>
+        <w:t>.</w:t>
       </w:r>
     </w:p>
     <w:p>
@@ -6272,7 +6362,25 @@
           <w:szCs w:val="24"/>
           <w:rtl/>
         </w:rPr>
-        <w:t>המשתמש מזין את פרטים ולוחץ אישור.</w:t>
+        <w:t xml:space="preserve">המשתמש מזין את פרטים </w:t>
+      </w:r>
+      <w:r>
+        <w:rPr>
+          <w:rFonts w:asciiTheme="majorHAnsi" w:hAnsiTheme="majorHAnsi" w:cstheme="majorHAnsi" w:hint="cs"/>
+          <w:sz w:val="24"/>
+          <w:szCs w:val="24"/>
+          <w:rtl/>
+        </w:rPr>
+        <w:t>ומאשר</w:t>
+      </w:r>
+      <w:r>
+        <w:rPr>
+          <w:rFonts w:asciiTheme="majorHAnsi" w:hAnsiTheme="majorHAnsi" w:cstheme="majorHAnsi"/>
+          <w:sz w:val="24"/>
+          <w:szCs w:val="24"/>
+          <w:rtl/>
+        </w:rPr>
+        <w:t>.</w:t>
       </w:r>
     </w:p>
     <w:p>
@@ -15168,7 +15276,7 @@
         <w:ind w:left="720"/>
         <w:jc w:val="both"/>
         <w:rPr>
-          <w:rFonts w:asciiTheme="majorHAnsi" w:hAnsiTheme="majorHAnsi" w:cstheme="majorHAnsi" w:hint="cs"/>
+          <w:rFonts w:asciiTheme="majorHAnsi" w:hAnsiTheme="majorHAnsi" w:cstheme="majorHAnsi"/>
           <w:sz w:val="24"/>
           <w:szCs w:val="24"/>
         </w:rPr>
@@ -15269,7 +15377,7 @@
         <w:spacing w:after="0"/>
         <w:jc w:val="both"/>
         <w:rPr>
-          <w:rFonts w:asciiTheme="majorHAnsi" w:hAnsiTheme="majorHAnsi" w:cstheme="majorHAnsi" w:hint="cs"/>
+          <w:rFonts w:asciiTheme="majorHAnsi" w:hAnsiTheme="majorHAnsi" w:cstheme="majorHAnsi"/>
           <w:sz w:val="24"/>
           <w:szCs w:val="24"/>
           <w:u w:val="single"/>
@@ -22768,7 +22876,25 @@
           <w:szCs w:val="24"/>
           <w:rtl/>
         </w:rPr>
-        <w:t>הנציג מכניס פרטי ליגה ולוחץ אישור.</w:t>
+        <w:t>הנציג מכניס פרטי ליגה ו</w:t>
+      </w:r>
+      <w:r>
+        <w:rPr>
+          <w:rFonts w:asciiTheme="majorHAnsi" w:hAnsiTheme="majorHAnsi" w:cstheme="majorHAnsi" w:hint="cs"/>
+          <w:sz w:val="24"/>
+          <w:szCs w:val="24"/>
+          <w:rtl/>
+        </w:rPr>
+        <w:t>מאשר</w:t>
+      </w:r>
+      <w:r>
+        <w:rPr>
+          <w:rFonts w:asciiTheme="majorHAnsi" w:hAnsiTheme="majorHAnsi" w:cstheme="majorHAnsi" w:hint="cs"/>
+          <w:sz w:val="24"/>
+          <w:szCs w:val="24"/>
+          <w:rtl/>
+        </w:rPr>
+        <w:t>.</w:t>
       </w:r>
     </w:p>
     <w:p>
@@ -22882,7 +23008,7 @@
     </w:p>
     <w:p>
       <w:pPr>
-        <w:pStyle w:val="a5"/>
+        <w:pStyle w:val="ListParagraph"/>
         <w:numPr>
           <w:ilvl w:val="1"/>
           <w:numId w:val="87"/>
@@ -23624,7 +23750,7 @@
     </w:p>
     <w:p>
       <w:pPr>
-        <w:pStyle w:val="a5"/>
+        <w:pStyle w:val="ListParagraph"/>
         <w:numPr>
           <w:ilvl w:val="1"/>
           <w:numId w:val="86"/>
@@ -24354,7 +24480,7 @@
     </w:p>
     <w:p>
       <w:pPr>
-        <w:pStyle w:val="a5"/>
+        <w:pStyle w:val="ListParagraph"/>
         <w:numPr>
           <w:ilvl w:val="1"/>
           <w:numId w:val="88"/>
@@ -25178,7 +25304,7 @@
     </w:p>
     <w:p>
       <w:pPr>
-        <w:pStyle w:val="a5"/>
+        <w:pStyle w:val="ListParagraph"/>
         <w:numPr>
           <w:ilvl w:val="1"/>
           <w:numId w:val="89"/>
@@ -25982,7 +26108,7 @@
     </w:p>
     <w:p>
       <w:pPr>
-        <w:pStyle w:val="a5"/>
+        <w:pStyle w:val="ListParagraph"/>
         <w:numPr>
           <w:ilvl w:val="1"/>
           <w:numId w:val="90"/>
@@ -29479,7 +29605,7 @@
     </w:p>
     <w:p>
       <w:pPr>
-        <w:pStyle w:val="a5"/>
+        <w:pStyle w:val="ListParagraph"/>
         <w:numPr>
           <w:ilvl w:val="1"/>
           <w:numId w:val="91"/>
@@ -30353,7 +30479,7 @@
     </w:p>
     <w:p>
       <w:pPr>
-        <w:pStyle w:val="a5"/>
+        <w:pStyle w:val="ListParagraph"/>
         <w:numPr>
           <w:ilvl w:val="1"/>
           <w:numId w:val="92"/>
@@ -31151,7 +31277,7 @@
     </w:p>
     <w:p>
       <w:pPr>
-        <w:pStyle w:val="a5"/>
+        <w:pStyle w:val="ListParagraph"/>
         <w:numPr>
           <w:ilvl w:val="1"/>
           <w:numId w:val="93"/>
@@ -31459,7 +31585,7 @@
     </w:p>
     <w:tbl>
       <w:tblPr>
-        <w:tblStyle w:val="a4"/>
+        <w:tblStyle w:val="TableGrid"/>
         <w:bidiVisual/>
         <w:tblW w:w="0" w:type="auto"/>
         <w:tblLook w:val="04A0" w:firstRow="1" w:lastRow="0" w:firstColumn="1" w:lastColumn="0" w:noHBand="0" w:noVBand="1"/>
@@ -32565,18 +32691,8 @@
                 <w:szCs w:val="24"/>
               </w:rPr>
               <w:br/>
-              <w:t xml:space="preserve">Password: </w:t>
+              <w:t>Password: notmypassword</w:t>
             </w:r>
-            <w:proofErr w:type="spellStart"/>
-            <w:r>
-              <w:rPr>
-                <w:rFonts w:asciiTheme="majorHAnsi" w:hAnsiTheme="majorHAnsi" w:cstheme="majorHAnsi"/>
-                <w:sz w:val="24"/>
-                <w:szCs w:val="24"/>
-              </w:rPr>
-              <w:t>notmypassword</w:t>
-            </w:r>
-            <w:proofErr w:type="spellEnd"/>
           </w:p>
           <w:p>
             <w:pPr>
@@ -33364,7 +33480,25 @@
                 <w:szCs w:val="24"/>
                 <w:rtl/>
               </w:rPr>
-              <w:t>3. לחיצה על כפתור ההתנתקות.</w:t>
+              <w:t>3. ההתנתקות</w:t>
+            </w:r>
+            <w:r>
+              <w:rPr>
+                <w:rFonts w:asciiTheme="majorHAnsi" w:hAnsiTheme="majorHAnsi" w:cstheme="majorHAnsi" w:hint="cs"/>
+                <w:sz w:val="24"/>
+                <w:szCs w:val="24"/>
+                <w:rtl/>
+              </w:rPr>
+              <w:t xml:space="preserve"> מהמערכת</w:t>
+            </w:r>
+            <w:r>
+              <w:rPr>
+                <w:rFonts w:asciiTheme="majorHAnsi" w:hAnsiTheme="majorHAnsi" w:cstheme="majorHAnsi"/>
+                <w:sz w:val="24"/>
+                <w:szCs w:val="24"/>
+                <w:rtl/>
+              </w:rPr>
+              <w:t>.</w:t>
             </w:r>
           </w:p>
           <w:p>
@@ -34115,7 +34249,6 @@
                 <w:szCs w:val="24"/>
                 <w:rtl/>
               </w:rPr>
-              <w:lastRenderedPageBreak/>
               <w:t>שם קבוצה: הפועל באר שבע.</w:t>
             </w:r>
           </w:p>
@@ -34137,6 +34270,7 @@
                 <w:szCs w:val="24"/>
                 <w:rtl/>
               </w:rPr>
+              <w:lastRenderedPageBreak/>
               <w:t>5. בדיקה שהמערכת מציגה משחקים אשר הפועל באר שבע שיחקה בהם.</w:t>
             </w:r>
           </w:p>
@@ -34268,7 +34402,6 @@
                 <w:szCs w:val="24"/>
                 <w:rtl/>
               </w:rPr>
-              <w:lastRenderedPageBreak/>
               <w:t>שם קבוצה: באר!7בע</w:t>
             </w:r>
           </w:p>
@@ -34290,6 +34423,7 @@
                 <w:szCs w:val="24"/>
                 <w:rtl/>
               </w:rPr>
+              <w:lastRenderedPageBreak/>
               <w:t>5. בדיקה שהמערכת מציגה הודעת שגיאה מתאימה.</w:t>
             </w:r>
           </w:p>
@@ -34341,6 +34475,7 @@
                 <w:szCs w:val="24"/>
                 <w:rtl/>
               </w:rPr>
+              <w:lastRenderedPageBreak/>
               <w:t>9</w:t>
             </w:r>
           </w:p>
@@ -35451,7 +35586,6 @@
                 <w:szCs w:val="24"/>
                 <w:rtl/>
               </w:rPr>
-              <w:lastRenderedPageBreak/>
               <w:t>12</w:t>
             </w:r>
           </w:p>
@@ -35555,6 +35689,7 @@
                 <w:szCs w:val="24"/>
                 <w:rtl/>
               </w:rPr>
+              <w:lastRenderedPageBreak/>
               <w:t>3. הסרת בעל קבוצה שמונה על ידי בעל הקבוצה המבצע את הפעולה.</w:t>
             </w:r>
           </w:p>
@@ -35620,6 +35755,7 @@
                 <w:szCs w:val="24"/>
                 <w:rtl/>
               </w:rPr>
+              <w:lastRenderedPageBreak/>
               <w:t>1. כניסה למערכת כבעל קבוצה.</w:t>
             </w:r>
           </w:p>
@@ -35660,6 +35796,7 @@
                 <w:szCs w:val="24"/>
                 <w:rtl/>
               </w:rPr>
+              <w:lastRenderedPageBreak/>
               <w:t>3. הסרת בעל קבוצה שלא מונה על ידי בעל הקבוצה המבצע את הפעולה.</w:t>
             </w:r>
           </w:p>
@@ -35731,6 +35868,7 @@
                 <w:szCs w:val="24"/>
                 <w:rtl/>
               </w:rPr>
+              <w:lastRenderedPageBreak/>
               <w:t>13</w:t>
             </w:r>
           </w:p>
@@ -36476,7 +36614,6 @@
                 <w:szCs w:val="24"/>
                 <w:rtl/>
               </w:rPr>
-              <w:lastRenderedPageBreak/>
               <w:t>4. בדיקה שהמערכת מעדכנת את סטטוס הקבוצה ל"לא פעילה".</w:t>
             </w:r>
           </w:p>
@@ -36522,7 +36659,6 @@
                 <w:szCs w:val="24"/>
                 <w:rtl/>
               </w:rPr>
-              <w:lastRenderedPageBreak/>
               <w:t>1. כניסה למערכת כבעל קבוצה.</w:t>
             </w:r>
           </w:p>
@@ -36583,7 +36719,6 @@
                 <w:szCs w:val="24"/>
                 <w:rtl/>
               </w:rPr>
-              <w:lastRenderedPageBreak/>
               <w:t>4. בדיקה שהמערכת מתריעה שהקבוצה כבר בסטטוס "לא פעילה".</w:t>
             </w:r>
           </w:p>
@@ -36635,6 +36770,7 @@
                 <w:szCs w:val="24"/>
                 <w:rtl/>
               </w:rPr>
+              <w:lastRenderedPageBreak/>
               <w:t>16</w:t>
             </w:r>
           </w:p>
@@ -37719,7 +37855,6 @@
                 <w:szCs w:val="24"/>
                 <w:rtl/>
               </w:rPr>
-              <w:lastRenderedPageBreak/>
               <w:t>5. יציאה מהמערכת.</w:t>
             </w:r>
           </w:p>
@@ -37745,7 +37880,6 @@
                 <w:szCs w:val="24"/>
                 <w:rtl/>
               </w:rPr>
-              <w:lastRenderedPageBreak/>
               <w:t>1. כניסה למערכת כמנהל מערכת.</w:t>
             </w:r>
           </w:p>
@@ -37824,7 +37958,6 @@
                 <w:szCs w:val="24"/>
                 <w:rtl/>
               </w:rPr>
-              <w:lastRenderedPageBreak/>
               <w:t>4. בדיקה שהמערכת מתריעה על כך שלא ניתן להסיר מנוי של בעל קבוצה יחיד.</w:t>
             </w:r>
           </w:p>
@@ -37876,6 +38009,7 @@
                 <w:szCs w:val="24"/>
                 <w:rtl/>
               </w:rPr>
+              <w:lastRenderedPageBreak/>
               <w:t>20</w:t>
             </w:r>
           </w:p>
@@ -38820,7 +38954,6 @@
                 <w:szCs w:val="24"/>
                 <w:rtl/>
               </w:rPr>
-              <w:lastRenderedPageBreak/>
               <w:t>בדיקה שהמערכת מציגה הודעה כי התווספה ליגה.</w:t>
             </w:r>
           </w:p>
@@ -38875,7 +39008,6 @@
                 <w:szCs w:val="24"/>
                 <w:rtl/>
               </w:rPr>
-              <w:lastRenderedPageBreak/>
               <w:t>כניסה למערכת כנציג ההתאחדות לכדורגל.</w:t>
             </w:r>
           </w:p>
@@ -38944,7 +39076,6 @@
                 <w:szCs w:val="24"/>
                 <w:rtl/>
               </w:rPr>
-              <w:lastRenderedPageBreak/>
               <w:t>שם ליגה: !!! (תווים לא חוקיים)</w:t>
             </w:r>
           </w:p>
@@ -39025,6 +39156,7 @@
                 <w:szCs w:val="24"/>
                 <w:rtl/>
               </w:rPr>
+              <w:lastRenderedPageBreak/>
               <w:t>2</w:t>
             </w:r>
             <w:r>
@@ -40158,7 +40290,6 @@
                 <w:szCs w:val="24"/>
                 <w:rtl/>
               </w:rPr>
-              <w:lastRenderedPageBreak/>
               <w:t>27</w:t>
             </w:r>
           </w:p>
@@ -40287,6 +40418,7 @@
                 <w:szCs w:val="24"/>
                 <w:rtl/>
               </w:rPr>
+              <w:lastRenderedPageBreak/>
               <w:t>מ"ז: 222222</w:t>
             </w:r>
           </w:p>
@@ -40406,6 +40538,7 @@
                 <w:szCs w:val="24"/>
                 <w:rtl/>
               </w:rPr>
+              <w:lastRenderedPageBreak/>
               <w:t>כניסה למערכת כנציג ההתאחדות לכדורגל.</w:t>
             </w:r>
           </w:p>
@@ -40498,6 +40631,7 @@
                 <w:szCs w:val="24"/>
                 <w:rtl/>
               </w:rPr>
+              <w:lastRenderedPageBreak/>
               <w:t>בדיקה כי המערכת מתריעה על תוכן ריק.</w:t>
             </w:r>
           </w:p>
@@ -40554,6 +40688,7 @@
                 <w:szCs w:val="24"/>
                 <w:rtl/>
               </w:rPr>
+              <w:lastRenderedPageBreak/>
               <w:t>28</w:t>
             </w:r>
           </w:p>
@@ -41276,7 +41411,6 @@
                 <w:szCs w:val="24"/>
                 <w:rtl/>
               </w:rPr>
-              <w:lastRenderedPageBreak/>
               <w:t>מעבר לדף עדכון פרטים אישיים.</w:t>
             </w:r>
           </w:p>
@@ -41345,6 +41479,7 @@
                 <w:szCs w:val="24"/>
                 <w:rtl/>
               </w:rPr>
+              <w:lastRenderedPageBreak/>
               <w:t>בדיקה שהמערכת מציגה הודעה שהפרטים עודכנו.</w:t>
             </w:r>
           </w:p>
@@ -41448,7 +41583,6 @@
                 <w:szCs w:val="24"/>
                 <w:rtl/>
               </w:rPr>
-              <w:lastRenderedPageBreak/>
               <w:t>עדכון פרטים:</w:t>
             </w:r>
           </w:p>
@@ -41518,6 +41652,7 @@
                 <w:szCs w:val="24"/>
                 <w:rtl/>
               </w:rPr>
+              <w:lastRenderedPageBreak/>
               <w:t>יציאה מהמערכת.</w:t>
             </w:r>
           </w:p>
@@ -41549,6 +41684,7 @@
                 <w:szCs w:val="24"/>
                 <w:rtl/>
               </w:rPr>
+              <w:lastRenderedPageBreak/>
               <w:t>31</w:t>
             </w:r>
           </w:p>
@@ -42261,7 +42397,6 @@
                 <w:szCs w:val="24"/>
                 <w:rtl/>
               </w:rPr>
-              <w:lastRenderedPageBreak/>
               <w:t>בדיקה כי המערכת מציגה שהאירועים עודכנו.</w:t>
             </w:r>
           </w:p>
@@ -42316,7 +42451,6 @@
                 <w:szCs w:val="24"/>
                 <w:rtl/>
               </w:rPr>
-              <w:lastRenderedPageBreak/>
               <w:t>כניסה למערכת כשופט.</w:t>
             </w:r>
           </w:p>
@@ -42548,6 +42682,7 @@
                 <w:szCs w:val="24"/>
                 <w:rtl/>
               </w:rPr>
+              <w:lastRenderedPageBreak/>
               <w:t>מעבר לדף יצירת דו"ח למשחק.</w:t>
             </w:r>
           </w:p>
@@ -42650,6 +42785,7 @@
                 <w:szCs w:val="24"/>
                 <w:rtl/>
               </w:rPr>
+              <w:lastRenderedPageBreak/>
               <w:t>כניסה למערכת כשופט.</w:t>
             </w:r>
           </w:p>
@@ -42674,6 +42810,7 @@
                 <w:szCs w:val="24"/>
                 <w:rtl/>
               </w:rPr>
+              <w:lastRenderedPageBreak/>
               <w:t>מעבר לדף יצירת דו"ח למשחק.</w:t>
             </w:r>
           </w:p>
@@ -43442,8 +43579,6 @@
           <w:rtl/>
         </w:rPr>
       </w:pPr>
-      <w:bookmarkStart w:id="0" w:name="_GoBack"/>
-      <w:bookmarkEnd w:id="0"/>
     </w:p>
     <w:p>
       <w:pPr>
@@ -43561,7 +43696,7 @@
 </file>
 
 <file path=word/endnotes.xml><?xml version="1.0" encoding="utf-8"?>
-<w:endnotes xmlns:wpc="http://schemas.microsoft.com/office/word/2010/wordprocessingCanvas" xmlns:cx="http://schemas.microsoft.com/office/drawing/2014/chartex" xmlns:cx1="http://schemas.microsoft.com/office/drawing/2015/9/8/chartex" xmlns:cx2="http://schemas.microsoft.com/office/drawing/2015/10/21/chartex" xmlns:cx3="http://schemas.microsoft.com/office/drawing/2016/5/9/chartex" xmlns:cx4="http://schemas.microsoft.com/office/drawing/2016/5/10/chartex" xmlns:cx5="http://schemas.microsoft.com/office/drawing/2016/5/11/chartex" xmlns:cx6="http://schemas.microsoft.com/office/drawing/2016/5/12/chartex" xmlns:cx7="http://schemas.microsoft.com/office/drawing/2016/5/13/chartex" xmlns:cx8="http://schemas.microsoft.com/office/drawing/2016/5/14/chartex" xmlns:mc="http://schemas.openxmlformats.org/markup-compatibility/2006" xmlns:aink="http://schemas.microsoft.com/office/drawing/2016/ink" xmlns:am3d="http://schemas.microsoft.com/office/drawing/2017/model3d" xmlns:o="urn:schemas-microsoft-com:office:office" xmlns:r="http://schemas.openxmlformats.org/officeDocument/2006/relationships" xmlns:m="http://schemas.openxmlformats.org/officeDocument/2006/math" xmlns:v="urn:schemas-microsoft-com:vml" xmlns:wp14="http://schemas.microsoft.com/office/word/2010/wordprocessingDrawing" xmlns:wp="http://schemas.openxmlformats.org/drawingml/2006/wordprocessingDrawing" xmlns:w10="urn:schemas-microsoft-com:office:word" xmlns:w="http://schemas.openxmlformats.org/wordprocessingml/2006/main" xmlns:w14="http://schemas.microsoft.com/office/word/2010/wordml" xmlns:w15="http://schemas.microsoft.com/office/word/2012/wordml" xmlns:w16cid="http://schemas.microsoft.com/office/word/2016/wordml/cid" xmlns:w16se="http://schemas.microsoft.com/office/word/2015/wordml/symex" xmlns:wpg="http://schemas.microsoft.com/office/word/2010/wordprocessingGroup" xmlns:wpi="http://schemas.microsoft.com/office/word/2010/wordprocessingInk" xmlns:wne="http://schemas.microsoft.com/office/word/2006/wordml" xmlns:wps="http://schemas.microsoft.com/office/word/2010/wordprocessingShape" mc:Ignorable="w14 w15 w16se w16cid wp14">
+<w:endnotes xmlns:wpc="http://schemas.microsoft.com/office/word/2010/wordprocessingCanvas" xmlns:cx="http://schemas.microsoft.com/office/drawing/2014/chartex" xmlns:cx1="http://schemas.microsoft.com/office/drawing/2015/9/8/chartex" xmlns:cx2="http://schemas.microsoft.com/office/drawing/2015/10/21/chartex" xmlns:cx3="http://schemas.microsoft.com/office/drawing/2016/5/9/chartex" xmlns:cx4="http://schemas.microsoft.com/office/drawing/2016/5/10/chartex" xmlns:cx5="http://schemas.microsoft.com/office/drawing/2016/5/11/chartex" xmlns:cx6="http://schemas.microsoft.com/office/drawing/2016/5/12/chartex" xmlns:cx7="http://schemas.microsoft.com/office/drawing/2016/5/13/chartex" xmlns:cx8="http://schemas.microsoft.com/office/drawing/2016/5/14/chartex" xmlns:mc="http://schemas.openxmlformats.org/markup-compatibility/2006" xmlns:aink="http://schemas.microsoft.com/office/drawing/2016/ink" xmlns:am3d="http://schemas.microsoft.com/office/drawing/2017/model3d" xmlns:o="urn:schemas-microsoft-com:office:office" xmlns:r="http://schemas.openxmlformats.org/officeDocument/2006/relationships" xmlns:m="http://schemas.openxmlformats.org/officeDocument/2006/math" xmlns:v="urn:schemas-microsoft-com:vml" xmlns:wp14="http://schemas.microsoft.com/office/word/2010/wordprocessingDrawing" xmlns:wp="http://schemas.openxmlformats.org/drawingml/2006/wordprocessingDrawing" xmlns:w10="urn:schemas-microsoft-com:office:word" xmlns:w="http://schemas.openxmlformats.org/wordprocessingml/2006/main" xmlns:w14="http://schemas.microsoft.com/office/word/2010/wordml" xmlns:w15="http://schemas.microsoft.com/office/word/2012/wordml" xmlns:w16cex="http://schemas.microsoft.com/office/word/2018/wordml/cex" xmlns:w16cid="http://schemas.microsoft.com/office/word/2016/wordml/cid" xmlns:w16="http://schemas.microsoft.com/office/word/2018/wordml" xmlns:w16se="http://schemas.microsoft.com/office/word/2015/wordml/symex" xmlns:wpg="http://schemas.microsoft.com/office/word/2010/wordprocessingGroup" xmlns:wpi="http://schemas.microsoft.com/office/word/2010/wordprocessingInk" xmlns:wne="http://schemas.microsoft.com/office/word/2006/wordml" xmlns:wps="http://schemas.microsoft.com/office/word/2010/wordprocessingShape" mc:Ignorable="w14 w15 w16se w16cid w16 w16cex wp14">
   <w:endnote w:type="separator" w:id="-1">
     <w:p>
       <w:pPr>
@@ -43586,7 +43721,7 @@
 </file>
 
 <file path=word/footer1.xml><?xml version="1.0" encoding="utf-8"?>
-<w:ftr xmlns:wpc="http://schemas.microsoft.com/office/word/2010/wordprocessingCanvas" xmlns:cx="http://schemas.microsoft.com/office/drawing/2014/chartex" xmlns:cx1="http://schemas.microsoft.com/office/drawing/2015/9/8/chartex" xmlns:cx2="http://schemas.microsoft.com/office/drawing/2015/10/21/chartex" xmlns:cx3="http://schemas.microsoft.com/office/drawing/2016/5/9/chartex" xmlns:cx4="http://schemas.microsoft.com/office/drawing/2016/5/10/chartex" xmlns:cx5="http://schemas.microsoft.com/office/drawing/2016/5/11/chartex" xmlns:cx6="http://schemas.microsoft.com/office/drawing/2016/5/12/chartex" xmlns:cx7="http://schemas.microsoft.com/office/drawing/2016/5/13/chartex" xmlns:cx8="http://schemas.microsoft.com/office/drawing/2016/5/14/chartex" xmlns:mc="http://schemas.openxmlformats.org/markup-compatibility/2006" xmlns:aink="http://schemas.microsoft.com/office/drawing/2016/ink" xmlns:am3d="http://schemas.microsoft.com/office/drawing/2017/model3d" xmlns:o="urn:schemas-microsoft-com:office:office" xmlns:r="http://schemas.openxmlformats.org/officeDocument/2006/relationships" xmlns:m="http://schemas.openxmlformats.org/officeDocument/2006/math" xmlns:v="urn:schemas-microsoft-com:vml" xmlns:wp14="http://schemas.microsoft.com/office/word/2010/wordprocessingDrawing" xmlns:wp="http://schemas.openxmlformats.org/drawingml/2006/wordprocessingDrawing" xmlns:w10="urn:schemas-microsoft-com:office:word" xmlns:w="http://schemas.openxmlformats.org/wordprocessingml/2006/main" xmlns:w14="http://schemas.microsoft.com/office/word/2010/wordml" xmlns:w15="http://schemas.microsoft.com/office/word/2012/wordml" xmlns:w16cid="http://schemas.microsoft.com/office/word/2016/wordml/cid" xmlns:w16se="http://schemas.microsoft.com/office/word/2015/wordml/symex" xmlns:wpg="http://schemas.microsoft.com/office/word/2010/wordprocessingGroup" xmlns:wpi="http://schemas.microsoft.com/office/word/2010/wordprocessingInk" xmlns:wne="http://schemas.microsoft.com/office/word/2006/wordml" xmlns:wps="http://schemas.microsoft.com/office/word/2010/wordprocessingShape" mc:Ignorable="w14 w15 w16se w16cid wp14">
+<w:ftr xmlns:wpc="http://schemas.microsoft.com/office/word/2010/wordprocessingCanvas" xmlns:cx="http://schemas.microsoft.com/office/drawing/2014/chartex" xmlns:cx1="http://schemas.microsoft.com/office/drawing/2015/9/8/chartex" xmlns:cx2="http://schemas.microsoft.com/office/drawing/2015/10/21/chartex" xmlns:cx3="http://schemas.microsoft.com/office/drawing/2016/5/9/chartex" xmlns:cx4="http://schemas.microsoft.com/office/drawing/2016/5/10/chartex" xmlns:cx5="http://schemas.microsoft.com/office/drawing/2016/5/11/chartex" xmlns:cx6="http://schemas.microsoft.com/office/drawing/2016/5/12/chartex" xmlns:cx7="http://schemas.microsoft.com/office/drawing/2016/5/13/chartex" xmlns:cx8="http://schemas.microsoft.com/office/drawing/2016/5/14/chartex" xmlns:mc="http://schemas.openxmlformats.org/markup-compatibility/2006" xmlns:aink="http://schemas.microsoft.com/office/drawing/2016/ink" xmlns:am3d="http://schemas.microsoft.com/office/drawing/2017/model3d" xmlns:o="urn:schemas-microsoft-com:office:office" xmlns:r="http://schemas.openxmlformats.org/officeDocument/2006/relationships" xmlns:m="http://schemas.openxmlformats.org/officeDocument/2006/math" xmlns:v="urn:schemas-microsoft-com:vml" xmlns:wp14="http://schemas.microsoft.com/office/word/2010/wordprocessingDrawing" xmlns:wp="http://schemas.openxmlformats.org/drawingml/2006/wordprocessingDrawing" xmlns:w10="urn:schemas-microsoft-com:office:word" xmlns:w="http://schemas.openxmlformats.org/wordprocessingml/2006/main" xmlns:w14="http://schemas.microsoft.com/office/word/2010/wordml" xmlns:w15="http://schemas.microsoft.com/office/word/2012/wordml" xmlns:w16cex="http://schemas.microsoft.com/office/word/2018/wordml/cex" xmlns:w16cid="http://schemas.microsoft.com/office/word/2016/wordml/cid" xmlns:w16="http://schemas.microsoft.com/office/word/2018/wordml" xmlns:w16se="http://schemas.microsoft.com/office/word/2015/wordml/symex" xmlns:wpg="http://schemas.microsoft.com/office/word/2010/wordprocessingGroup" xmlns:wpi="http://schemas.microsoft.com/office/word/2010/wordprocessingInk" xmlns:wne="http://schemas.microsoft.com/office/word/2006/wordml" xmlns:wps="http://schemas.microsoft.com/office/word/2010/wordprocessingShape" mc:Ignorable="w14 w15 w16se w16cid w16 w16cex wp14">
   <w:sdt>
     <w:sdtPr>
       <w:rPr>
@@ -43598,11 +43733,10 @@
         <w:docPartUnique/>
       </w:docPartObj>
     </w:sdtPr>
-    <w:sdtEndPr/>
     <w:sdtContent>
       <w:p>
         <w:pPr>
-          <w:pStyle w:val="a8"/>
+          <w:pStyle w:val="Footer"/>
           <w:jc w:val="right"/>
         </w:pPr>
         <w:r>
@@ -43629,14 +43763,14 @@
   </w:sdt>
   <w:p>
     <w:pPr>
-      <w:pStyle w:val="a8"/>
+      <w:pStyle w:val="Footer"/>
     </w:pPr>
   </w:p>
 </w:ftr>
 </file>
 
 <file path=word/footnotes.xml><?xml version="1.0" encoding="utf-8"?>
-<w:footnotes xmlns:wpc="http://schemas.microsoft.com/office/word/2010/wordprocessingCanvas" xmlns:cx="http://schemas.microsoft.com/office/drawing/2014/chartex" xmlns:cx1="http://schemas.microsoft.com/office/drawing/2015/9/8/chartex" xmlns:cx2="http://schemas.microsoft.com/office/drawing/2015/10/21/chartex" xmlns:cx3="http://schemas.microsoft.com/office/drawing/2016/5/9/chartex" xmlns:cx4="http://schemas.microsoft.com/office/drawing/2016/5/10/chartex" xmlns:cx5="http://schemas.microsoft.com/office/drawing/2016/5/11/chartex" xmlns:cx6="http://schemas.microsoft.com/office/drawing/2016/5/12/chartex" xmlns:cx7="http://schemas.microsoft.com/office/drawing/2016/5/13/chartex" xmlns:cx8="http://schemas.microsoft.com/office/drawing/2016/5/14/chartex" xmlns:mc="http://schemas.openxmlformats.org/markup-compatibility/2006" xmlns:aink="http://schemas.microsoft.com/office/drawing/2016/ink" xmlns:am3d="http://schemas.microsoft.com/office/drawing/2017/model3d" xmlns:o="urn:schemas-microsoft-com:office:office" xmlns:r="http://schemas.openxmlformats.org/officeDocument/2006/relationships" xmlns:m="http://schemas.openxmlformats.org/officeDocument/2006/math" xmlns:v="urn:schemas-microsoft-com:vml" xmlns:wp14="http://schemas.microsoft.com/office/word/2010/wordprocessingDrawing" xmlns:wp="http://schemas.openxmlformats.org/drawingml/2006/wordprocessingDrawing" xmlns:w10="urn:schemas-microsoft-com:office:word" xmlns:w="http://schemas.openxmlformats.org/wordprocessingml/2006/main" xmlns:w14="http://schemas.microsoft.com/office/word/2010/wordml" xmlns:w15="http://schemas.microsoft.com/office/word/2012/wordml" xmlns:w16cid="http://schemas.microsoft.com/office/word/2016/wordml/cid" xmlns:w16se="http://schemas.microsoft.com/office/word/2015/wordml/symex" xmlns:wpg="http://schemas.microsoft.com/office/word/2010/wordprocessingGroup" xmlns:wpi="http://schemas.microsoft.com/office/word/2010/wordprocessingInk" xmlns:wne="http://schemas.microsoft.com/office/word/2006/wordml" xmlns:wps="http://schemas.microsoft.com/office/word/2010/wordprocessingShape" mc:Ignorable="w14 w15 w16se w16cid wp14">
+<w:footnotes xmlns:wpc="http://schemas.microsoft.com/office/word/2010/wordprocessingCanvas" xmlns:cx="http://schemas.microsoft.com/office/drawing/2014/chartex" xmlns:cx1="http://schemas.microsoft.com/office/drawing/2015/9/8/chartex" xmlns:cx2="http://schemas.microsoft.com/office/drawing/2015/10/21/chartex" xmlns:cx3="http://schemas.microsoft.com/office/drawing/2016/5/9/chartex" xmlns:cx4="http://schemas.microsoft.com/office/drawing/2016/5/10/chartex" xmlns:cx5="http://schemas.microsoft.com/office/drawing/2016/5/11/chartex" xmlns:cx6="http://schemas.microsoft.com/office/drawing/2016/5/12/chartex" xmlns:cx7="http://schemas.microsoft.com/office/drawing/2016/5/13/chartex" xmlns:cx8="http://schemas.microsoft.com/office/drawing/2016/5/14/chartex" xmlns:mc="http://schemas.openxmlformats.org/markup-compatibility/2006" xmlns:aink="http://schemas.microsoft.com/office/drawing/2016/ink" xmlns:am3d="http://schemas.microsoft.com/office/drawing/2017/model3d" xmlns:o="urn:schemas-microsoft-com:office:office" xmlns:r="http://schemas.openxmlformats.org/officeDocument/2006/relationships" xmlns:m="http://schemas.openxmlformats.org/officeDocument/2006/math" xmlns:v="urn:schemas-microsoft-com:vml" xmlns:wp14="http://schemas.microsoft.com/office/word/2010/wordprocessingDrawing" xmlns:wp="http://schemas.openxmlformats.org/drawingml/2006/wordprocessingDrawing" xmlns:w10="urn:schemas-microsoft-com:office:word" xmlns:w="http://schemas.openxmlformats.org/wordprocessingml/2006/main" xmlns:w14="http://schemas.microsoft.com/office/word/2010/wordml" xmlns:w15="http://schemas.microsoft.com/office/word/2012/wordml" xmlns:w16cex="http://schemas.microsoft.com/office/word/2018/wordml/cex" xmlns:w16cid="http://schemas.microsoft.com/office/word/2016/wordml/cid" xmlns:w16="http://schemas.microsoft.com/office/word/2018/wordml" xmlns:w16se="http://schemas.microsoft.com/office/word/2015/wordml/symex" xmlns:wpg="http://schemas.microsoft.com/office/word/2010/wordprocessingGroup" xmlns:wpi="http://schemas.microsoft.com/office/word/2010/wordprocessingInk" xmlns:wne="http://schemas.microsoft.com/office/word/2006/wordml" xmlns:wps="http://schemas.microsoft.com/office/word/2010/wordprocessingShape" mc:Ignorable="w14 w15 w16se w16cid w16 w16cex wp14">
   <w:footnote w:type="separator" w:id="-1">
     <w:p>
       <w:pPr>
@@ -43661,7 +43795,7 @@
 </file>
 
 <file path=word/numbering.xml><?xml version="1.0" encoding="utf-8"?>
-<w:numbering xmlns:wpc="http://schemas.microsoft.com/office/word/2010/wordprocessingCanvas" xmlns:cx="http://schemas.microsoft.com/office/drawing/2014/chartex" xmlns:cx1="http://schemas.microsoft.com/office/drawing/2015/9/8/chartex" xmlns:cx2="http://schemas.microsoft.com/office/drawing/2015/10/21/chartex" xmlns:cx3="http://schemas.microsoft.com/office/drawing/2016/5/9/chartex" xmlns:cx4="http://schemas.microsoft.com/office/drawing/2016/5/10/chartex" xmlns:cx5="http://schemas.microsoft.com/office/drawing/2016/5/11/chartex" xmlns:cx6="http://schemas.microsoft.com/office/drawing/2016/5/12/chartex" xmlns:cx7="http://schemas.microsoft.com/office/drawing/2016/5/13/chartex" xmlns:cx8="http://schemas.microsoft.com/office/drawing/2016/5/14/chartex" xmlns:mc="http://schemas.openxmlformats.org/markup-compatibility/2006" xmlns:aink="http://schemas.microsoft.com/office/drawing/2016/ink" xmlns:am3d="http://schemas.microsoft.com/office/drawing/2017/model3d" xmlns:o="urn:schemas-microsoft-com:office:office" xmlns:r="http://schemas.openxmlformats.org/officeDocument/2006/relationships" xmlns:m="http://schemas.openxmlformats.org/officeDocument/2006/math" xmlns:v="urn:schemas-microsoft-com:vml" xmlns:wp14="http://schemas.microsoft.com/office/word/2010/wordprocessingDrawing" xmlns:wp="http://schemas.openxmlformats.org/drawingml/2006/wordprocessingDrawing" xmlns:w10="urn:schemas-microsoft-com:office:word" xmlns:w="http://schemas.openxmlformats.org/wordprocessingml/2006/main" xmlns:w14="http://schemas.microsoft.com/office/word/2010/wordml" xmlns:w15="http://schemas.microsoft.com/office/word/2012/wordml" xmlns:w16cid="http://schemas.microsoft.com/office/word/2016/wordml/cid" xmlns:w16se="http://schemas.microsoft.com/office/word/2015/wordml/symex" xmlns:wpg="http://schemas.microsoft.com/office/word/2010/wordprocessingGroup" xmlns:wpi="http://schemas.microsoft.com/office/word/2010/wordprocessingInk" xmlns:wne="http://schemas.microsoft.com/office/word/2006/wordml" xmlns:wps="http://schemas.microsoft.com/office/word/2010/wordprocessingShape" mc:Ignorable="w14 w15 w16se w16cid wp14">
+<w:numbering xmlns:wpc="http://schemas.microsoft.com/office/word/2010/wordprocessingCanvas" xmlns:cx="http://schemas.microsoft.com/office/drawing/2014/chartex" xmlns:cx1="http://schemas.microsoft.com/office/drawing/2015/9/8/chartex" xmlns:cx2="http://schemas.microsoft.com/office/drawing/2015/10/21/chartex" xmlns:cx3="http://schemas.microsoft.com/office/drawing/2016/5/9/chartex" xmlns:cx4="http://schemas.microsoft.com/office/drawing/2016/5/10/chartex" xmlns:cx5="http://schemas.microsoft.com/office/drawing/2016/5/11/chartex" xmlns:cx6="http://schemas.microsoft.com/office/drawing/2016/5/12/chartex" xmlns:cx7="http://schemas.microsoft.com/office/drawing/2016/5/13/chartex" xmlns:cx8="http://schemas.microsoft.com/office/drawing/2016/5/14/chartex" xmlns:mc="http://schemas.openxmlformats.org/markup-compatibility/2006" xmlns:aink="http://schemas.microsoft.com/office/drawing/2016/ink" xmlns:am3d="http://schemas.microsoft.com/office/drawing/2017/model3d" xmlns:o="urn:schemas-microsoft-com:office:office" xmlns:r="http://schemas.openxmlformats.org/officeDocument/2006/relationships" xmlns:m="http://schemas.openxmlformats.org/officeDocument/2006/math" xmlns:v="urn:schemas-microsoft-com:vml" xmlns:wp14="http://schemas.microsoft.com/office/word/2010/wordprocessingDrawing" xmlns:wp="http://schemas.openxmlformats.org/drawingml/2006/wordprocessingDrawing" xmlns:w10="urn:schemas-microsoft-com:office:word" xmlns:w="http://schemas.openxmlformats.org/wordprocessingml/2006/main" xmlns:w14="http://schemas.microsoft.com/office/word/2010/wordml" xmlns:w15="http://schemas.microsoft.com/office/word/2012/wordml" xmlns:w16cex="http://schemas.microsoft.com/office/word/2018/wordml/cex" xmlns:w16cid="http://schemas.microsoft.com/office/word/2016/wordml/cid" xmlns:w16="http://schemas.microsoft.com/office/word/2018/wordml" xmlns:w16se="http://schemas.microsoft.com/office/word/2015/wordml/symex" xmlns:wpg="http://schemas.microsoft.com/office/word/2010/wordprocessingGroup" xmlns:wpi="http://schemas.microsoft.com/office/word/2010/wordprocessingInk" xmlns:wne="http://schemas.microsoft.com/office/word/2006/wordml" xmlns:wps="http://schemas.microsoft.com/office/word/2010/wordprocessingShape" mc:Ignorable="w14 w15 w16se w16cid w16 w16cex wp14">
   <w:abstractNum w:abstractNumId="0" w15:restartNumberingAfterBreak="0">
     <w:nsid w:val="03201312"/>
     <w:multiLevelType w:val="hybridMultilevel"/>
@@ -53906,7 +54040,7 @@
 </file>
 
 <file path=word/styles.xml><?xml version="1.0" encoding="utf-8"?>
-<w:styles xmlns:mc="http://schemas.openxmlformats.org/markup-compatibility/2006" xmlns:r="http://schemas.openxmlformats.org/officeDocument/2006/relationships" xmlns:w="http://schemas.openxmlformats.org/wordprocessingml/2006/main" xmlns:w14="http://schemas.microsoft.com/office/word/2010/wordml" xmlns:w15="http://schemas.microsoft.com/office/word/2012/wordml" xmlns:w16cid="http://schemas.microsoft.com/office/word/2016/wordml/cid" xmlns:w16se="http://schemas.microsoft.com/office/word/2015/wordml/symex" mc:Ignorable="w14 w15 w16se w16cid">
+<w:styles xmlns:mc="http://schemas.openxmlformats.org/markup-compatibility/2006" xmlns:r="http://schemas.openxmlformats.org/officeDocument/2006/relationships" xmlns:w="http://schemas.openxmlformats.org/wordprocessingml/2006/main" xmlns:w14="http://schemas.microsoft.com/office/word/2010/wordml" xmlns:w15="http://schemas.microsoft.com/office/word/2012/wordml" xmlns:w16cex="http://schemas.microsoft.com/office/word/2018/wordml/cex" xmlns:w16cid="http://schemas.microsoft.com/office/word/2016/wordml/cid" xmlns:w16="http://schemas.microsoft.com/office/word/2018/wordml" xmlns:w16se="http://schemas.microsoft.com/office/word/2015/wordml/symex" mc:Ignorable="w14 w15 w16se w16cid w16 w16cex">
   <w:docDefaults>
     <w:rPrDefault>
       <w:rPr>
@@ -54300,20 +54434,20 @@
     <w:lsdException w:name="Unresolved Mention" w:semiHidden="1" w:unhideWhenUsed="1"/>
     <w:lsdException w:name="Smart Link" w:semiHidden="1" w:unhideWhenUsed="1"/>
   </w:latentStyles>
-  <w:style w:type="paragraph" w:default="1" w:styleId="a">
+  <w:style w:type="paragraph" w:default="1" w:styleId="Normal">
     <w:name w:val="Normal"/>
     <w:qFormat/>
     <w:pPr>
       <w:bidi/>
     </w:pPr>
   </w:style>
-  <w:style w:type="character" w:default="1" w:styleId="a0">
+  <w:style w:type="character" w:default="1" w:styleId="DefaultParagraphFont">
     <w:name w:val="Default Paragraph Font"/>
     <w:uiPriority w:val="1"/>
     <w:semiHidden/>
     <w:unhideWhenUsed/>
   </w:style>
-  <w:style w:type="table" w:default="1" w:styleId="a1">
+  <w:style w:type="table" w:default="1" w:styleId="TableNormal">
     <w:name w:val="Normal Table"/>
     <w:uiPriority w:val="99"/>
     <w:semiHidden/>
@@ -54328,7 +54462,7 @@
       </w:tblCellMar>
     </w:tblPr>
   </w:style>
-  <w:style w:type="numbering" w:default="1" w:styleId="a2">
+  <w:style w:type="numbering" w:default="1" w:styleId="NoList">
     <w:name w:val="No List"/>
     <w:uiPriority w:val="99"/>
     <w:semiHidden/>
@@ -54336,7 +54470,7 @@
   </w:style>
   <w:style w:type="character" w:styleId="Hyperlink">
     <w:name w:val="Hyperlink"/>
-    <w:basedOn w:val="a0"/>
+    <w:basedOn w:val="DefaultParagraphFont"/>
     <w:uiPriority w:val="99"/>
     <w:unhideWhenUsed/>
     <w:rsid w:val="00871865"/>
@@ -54345,9 +54479,9 @@
       <w:u w:val="single"/>
     </w:rPr>
   </w:style>
-  <w:style w:type="character" w:styleId="a3">
+  <w:style w:type="character" w:styleId="UnresolvedMention">
     <w:name w:val="Unresolved Mention"/>
-    <w:basedOn w:val="a0"/>
+    <w:basedOn w:val="DefaultParagraphFont"/>
     <w:uiPriority w:val="99"/>
     <w:semiHidden/>
     <w:unhideWhenUsed/>
@@ -54357,9 +54491,9 @@
       <w:shd w:val="clear" w:color="auto" w:fill="E1DFDD"/>
     </w:rPr>
   </w:style>
-  <w:style w:type="table" w:styleId="a4">
+  <w:style w:type="table" w:styleId="TableGrid">
     <w:name w:val="Table Grid"/>
-    <w:basedOn w:val="a1"/>
+    <w:basedOn w:val="TableNormal"/>
     <w:uiPriority w:val="39"/>
     <w:rsid w:val="005266E2"/>
     <w:pPr>
@@ -54376,9 +54510,9 @@
       </w:tblBorders>
     </w:tblPr>
   </w:style>
-  <w:style w:type="paragraph" w:styleId="a5">
+  <w:style w:type="paragraph" w:styleId="ListParagraph">
     <w:name w:val="List Paragraph"/>
-    <w:basedOn w:val="a"/>
+    <w:basedOn w:val="Normal"/>
     <w:uiPriority w:val="34"/>
     <w:qFormat/>
     <w:rsid w:val="004F4548"/>
@@ -54387,10 +54521,10 @@
       <w:contextualSpacing/>
     </w:pPr>
   </w:style>
-  <w:style w:type="paragraph" w:styleId="a6">
+  <w:style w:type="paragraph" w:styleId="Header">
     <w:name w:val="header"/>
-    <w:basedOn w:val="a"/>
-    <w:link w:val="a7"/>
+    <w:basedOn w:val="Normal"/>
+    <w:link w:val="HeaderChar"/>
     <w:uiPriority w:val="99"/>
     <w:unhideWhenUsed/>
     <w:rsid w:val="00463755"/>
@@ -54402,17 +54536,17 @@
       <w:spacing w:after="0" w:line="240" w:lineRule="auto"/>
     </w:pPr>
   </w:style>
-  <w:style w:type="character" w:customStyle="1" w:styleId="a7">
-    <w:name w:val="כותרת עליונה תו"/>
-    <w:basedOn w:val="a0"/>
-    <w:link w:val="a6"/>
+  <w:style w:type="character" w:customStyle="1" w:styleId="HeaderChar">
+    <w:name w:val="Header Char"/>
+    <w:basedOn w:val="DefaultParagraphFont"/>
+    <w:link w:val="Header"/>
     <w:uiPriority w:val="99"/>
     <w:rsid w:val="00463755"/>
   </w:style>
-  <w:style w:type="paragraph" w:styleId="a8">
+  <w:style w:type="paragraph" w:styleId="Footer">
     <w:name w:val="footer"/>
-    <w:basedOn w:val="a"/>
-    <w:link w:val="a9"/>
+    <w:basedOn w:val="Normal"/>
+    <w:link w:val="FooterChar"/>
     <w:uiPriority w:val="99"/>
     <w:unhideWhenUsed/>
     <w:rsid w:val="00463755"/>
@@ -54424,10 +54558,10 @@
       <w:spacing w:after="0" w:line="240" w:lineRule="auto"/>
     </w:pPr>
   </w:style>
-  <w:style w:type="character" w:customStyle="1" w:styleId="a9">
-    <w:name w:val="כותרת תחתונה תו"/>
-    <w:basedOn w:val="a0"/>
-    <w:link w:val="a8"/>
+  <w:style w:type="character" w:customStyle="1" w:styleId="FooterChar">
+    <w:name w:val="Footer Char"/>
+    <w:basedOn w:val="DefaultParagraphFont"/>
+    <w:link w:val="Footer"/>
     <w:uiPriority w:val="99"/>
     <w:rsid w:val="00463755"/>
   </w:style>

</xml_diff>